<commit_message>
added path on pi
</commit_message>
<xml_diff>
--- a/Project Description.docx
+++ b/Project Description.docx
@@ -53,8 +53,10 @@
           <w:sz w:val="28"/>
           <w:szCs w:val="28"/>
         </w:rPr>
-        <w:tab/>
+        <w:t>The path to get to the project on my PI is /home/pi/downloads/TE350_Final-master.</w:t>
       </w:r>
+      <w:bookmarkStart w:id="0" w:name="_GoBack"/>
+      <w:bookmarkEnd w:id="0"/>
     </w:p>
     <w:p>
       <w:pPr>
@@ -128,8 +130,6 @@
         </w:rPr>
         <w:t>If I were to expand this lesson as I kind of imagine it as more of the basics of understanding how to code a slideshow, I would expand it to make the screen saver for the Pi.</w:t>
       </w:r>
-      <w:bookmarkStart w:id="0" w:name="_GoBack"/>
-      <w:bookmarkEnd w:id="0"/>
     </w:p>
     <w:sectPr>
       <w:pgSz w:w="12240" w:h="15840"/>
@@ -264,6 +264,7 @@
     <w:lsdException w:name="HTML Sample" w:semiHidden="1" w:unhideWhenUsed="1"/>
     <w:lsdException w:name="HTML Typewriter" w:semiHidden="1" w:unhideWhenUsed="1"/>
     <w:lsdException w:name="HTML Variable" w:semiHidden="1" w:unhideWhenUsed="1"/>
+    <w:lsdException w:name="Normal Table" w:semiHidden="1" w:unhideWhenUsed="1"/>
     <w:lsdException w:name="annotation subject" w:semiHidden="1" w:unhideWhenUsed="1"/>
     <w:lsdException w:name="No List" w:semiHidden="1" w:unhideWhenUsed="1"/>
     <w:lsdException w:name="Outline List 1" w:semiHidden="1" w:unhideWhenUsed="1"/>
@@ -310,8 +311,10 @@
     <w:lsdException w:name="Table Subtle 2" w:semiHidden="1" w:unhideWhenUsed="1"/>
     <w:lsdException w:name="Table Web 1" w:semiHidden="1" w:unhideWhenUsed="1"/>
     <w:lsdException w:name="Table Web 2" w:semiHidden="1" w:unhideWhenUsed="1"/>
+    <w:lsdException w:name="Table Web 3" w:semiHidden="1" w:unhideWhenUsed="1"/>
     <w:lsdException w:name="Balloon Text" w:semiHidden="1" w:unhideWhenUsed="1"/>
     <w:lsdException w:name="Table Grid" w:uiPriority="39"/>
+    <w:lsdException w:name="Table Theme" w:semiHidden="1" w:unhideWhenUsed="1"/>
     <w:lsdException w:name="Placeholder Text" w:semiHidden="1"/>
     <w:lsdException w:name="No Spacing" w:uiPriority="1" w:qFormat="1"/>
     <w:lsdException w:name="Light Shading" w:uiPriority="60"/>

</xml_diff>